<commit_message>
o added graph hw2
</commit_message>
<xml_diff>
--- a/Homework/HW2/Demore_CSCE686_HW2.docx
+++ b/Homework/HW2/Demore_CSCE686_HW2.docx
@@ -584,15 +584,33 @@
           <w:sz w:val="24"/>
           <w:szCs w:val="24"/>
         </w:rPr>
-        <w:t xml:space="preserve"> and times</w:t>
-      </w:r>
-      <w:r>
-        <w:rPr>
-          <w:rFonts w:ascii="Times New Roman" w:hAnsi="Times New Roman" w:cs="Times New Roman"/>
-          <w:sz w:val="24"/>
-          <w:szCs w:val="24"/>
-        </w:rPr>
-        <w:t xml:space="preserve">, </w:t>
+        <w:t xml:space="preserve"> and </w:t>
+      </w:r>
+      <w:proofErr w:type="gramStart"/>
+      <w:r>
+        <w:rPr>
+          <w:rFonts w:ascii="Times New Roman" w:hAnsi="Times New Roman" w:cs="Times New Roman"/>
+          <w:sz w:val="24"/>
+          <w:szCs w:val="24"/>
+        </w:rPr>
+        <w:t>times</w:t>
+      </w:r>
+      <w:r>
+        <w:rPr>
+          <w:rFonts w:ascii="Times New Roman" w:hAnsi="Times New Roman" w:cs="Times New Roman"/>
+          <w:sz w:val="24"/>
+          <w:szCs w:val="24"/>
+        </w:rPr>
+        <w:t>,</w:t>
+      </w:r>
+      <w:proofErr w:type="gramEnd"/>
+      <w:r>
+        <w:rPr>
+          <w:rFonts w:ascii="Times New Roman" w:hAnsi="Times New Roman" w:cs="Times New Roman"/>
+          <w:sz w:val="24"/>
+          <w:szCs w:val="24"/>
+        </w:rPr>
+        <w:t xml:space="preserve"> </w:t>
       </w:r>
       <w:r>
         <w:rPr>
@@ -881,6 +899,7 @@
         <w:t xml:space="preserve"> and add (</w:t>
       </w:r>
       <w:proofErr w:type="spellStart"/>
+      <w:proofErr w:type="gramStart"/>
       <w:r>
         <w:rPr>
           <w:rFonts w:ascii="Times New Roman" w:hAnsi="Times New Roman" w:cs="Times New Roman"/>
@@ -899,6 +918,7 @@
         <w:t>i</w:t>
       </w:r>
       <w:proofErr w:type="spellEnd"/>
+      <w:proofErr w:type="gramEnd"/>
       <w:r>
         <w:rPr>
           <w:rFonts w:ascii="Times New Roman" w:hAnsi="Times New Roman" w:cs="Times New Roman"/>
@@ -1742,6 +1762,7 @@
         <w:tab/>
       </w:r>
       <w:proofErr w:type="spellStart"/>
+      <w:proofErr w:type="gramStart"/>
       <w:r>
         <w:rPr>
           <w:rFonts w:ascii="Times New Roman" w:hAnsi="Times New Roman" w:cs="Times New Roman"/>
@@ -1751,6 +1772,7 @@
         <w:t>Q.dequeue</w:t>
       </w:r>
       <w:proofErr w:type="spellEnd"/>
+      <w:proofErr w:type="gramEnd"/>
       <w:r>
         <w:rPr>
           <w:rFonts w:ascii="Times New Roman" w:hAnsi="Times New Roman" w:cs="Times New Roman"/>
@@ -1809,6 +1831,7 @@
         <w:t>assign(</w:t>
       </w:r>
       <w:proofErr w:type="spellStart"/>
+      <w:proofErr w:type="gramStart"/>
       <w:r>
         <w:rPr>
           <w:rFonts w:ascii="Times New Roman" w:hAnsi="Times New Roman" w:cs="Times New Roman"/>
@@ -1818,6 +1841,7 @@
         <w:t>rider,time</w:t>
       </w:r>
       <w:proofErr w:type="spellEnd"/>
+      <w:proofErr w:type="gramEnd"/>
       <w:r>
         <w:rPr>
           <w:rFonts w:ascii="Times New Roman" w:hAnsi="Times New Roman" w:cs="Times New Roman"/>
@@ -1902,6 +1926,7 @@
         <w:t>(</w:t>
       </w:r>
       <w:proofErr w:type="spellStart"/>
+      <w:proofErr w:type="gramStart"/>
       <w:r>
         <w:rPr>
           <w:rFonts w:ascii="Times New Roman" w:hAnsi="Times New Roman" w:cs="Times New Roman"/>
@@ -1911,6 +1936,7 @@
         <w:t>rider,cab</w:t>
       </w:r>
       <w:proofErr w:type="spellEnd"/>
+      <w:proofErr w:type="gramEnd"/>
       <w:r>
         <w:rPr>
           <w:rFonts w:ascii="Times New Roman" w:hAnsi="Times New Roman" w:cs="Times New Roman"/>
@@ -1943,6 +1969,7 @@
         <w:t>pop(</w:t>
       </w:r>
       <w:proofErr w:type="spellStart"/>
+      <w:proofErr w:type="gramStart"/>
       <w:r>
         <w:rPr>
           <w:rFonts w:ascii="Times New Roman" w:hAnsi="Times New Roman" w:cs="Times New Roman"/>
@@ -1960,6 +1987,7 @@
         <w:t>,time</w:t>
       </w:r>
       <w:proofErr w:type="spellEnd"/>
+      <w:proofErr w:type="gramEnd"/>
       <w:r>
         <w:rPr>
           <w:rFonts w:ascii="Times New Roman" w:hAnsi="Times New Roman" w:cs="Times New Roman"/>
@@ -1998,6 +2026,7 @@
         <w:t xml:space="preserve">     </w:t>
       </w:r>
       <w:proofErr w:type="spellStart"/>
+      <w:proofErr w:type="gramStart"/>
       <w:r>
         <w:rPr>
           <w:rFonts w:ascii="Times New Roman" w:hAnsi="Times New Roman" w:cs="Times New Roman"/>
@@ -2013,7 +2042,16 @@
           <w:sz w:val="24"/>
           <w:szCs w:val="24"/>
         </w:rPr>
-        <w:t>(D</w:t>
+        <w:t>(</w:t>
+      </w:r>
+      <w:proofErr w:type="gramEnd"/>
+      <w:r>
+        <w:rPr>
+          <w:rFonts w:ascii="Times New Roman" w:hAnsi="Times New Roman" w:cs="Times New Roman"/>
+          <w:sz w:val="24"/>
+          <w:szCs w:val="24"/>
+        </w:rPr>
+        <w:t>D</w:t>
       </w:r>
       <w:r>
         <w:rPr>
@@ -2117,6 +2155,7 @@
         <w:tab/>
       </w:r>
       <w:proofErr w:type="spellStart"/>
+      <w:proofErr w:type="gramStart"/>
       <w:r>
         <w:rPr>
           <w:rFonts w:ascii="Times New Roman" w:hAnsi="Times New Roman" w:cs="Times New Roman"/>
@@ -2126,6 +2165,7 @@
         <w:t>Q.append</w:t>
       </w:r>
       <w:proofErr w:type="spellEnd"/>
+      <w:proofErr w:type="gramEnd"/>
       <w:r>
         <w:rPr>
           <w:rFonts w:ascii="Times New Roman" w:hAnsi="Times New Roman" w:cs="Times New Roman"/>
@@ -2172,7 +2212,25 @@
           <w:sz w:val="24"/>
           <w:szCs w:val="24"/>
         </w:rPr>
-        <w:t>while Q != empty:</w:t>
+        <w:t xml:space="preserve">while </w:t>
+      </w:r>
+      <w:proofErr w:type="gramStart"/>
+      <w:r>
+        <w:rPr>
+          <w:rFonts w:ascii="Times New Roman" w:hAnsi="Times New Roman" w:cs="Times New Roman"/>
+          <w:sz w:val="24"/>
+          <w:szCs w:val="24"/>
+        </w:rPr>
+        <w:t>Q !</w:t>
+      </w:r>
+      <w:proofErr w:type="gramEnd"/>
+      <w:r>
+        <w:rPr>
+          <w:rFonts w:ascii="Times New Roman" w:hAnsi="Times New Roman" w:cs="Times New Roman"/>
+          <w:sz w:val="24"/>
+          <w:szCs w:val="24"/>
+        </w:rPr>
+        <w:t>= empty:</w:t>
       </w:r>
     </w:p>
     <w:p>
@@ -2210,9 +2268,18 @@
           <w:szCs w:val="24"/>
         </w:rPr>
         <w:tab/>
+      </w:r>
+      <w:proofErr w:type="gramStart"/>
+      <w:r>
+        <w:rPr>
+          <w:rFonts w:ascii="Times New Roman" w:hAnsi="Times New Roman" w:cs="Times New Roman"/>
+          <w:sz w:val="24"/>
+          <w:szCs w:val="24"/>
+        </w:rPr>
         <w:t>assign(</w:t>
       </w:r>
       <w:proofErr w:type="spellStart"/>
+      <w:proofErr w:type="gramEnd"/>
       <w:r>
         <w:rPr>
           <w:rFonts w:ascii="Times New Roman" w:hAnsi="Times New Roman" w:cs="Times New Roman"/>
@@ -2621,6 +2688,46 @@
           <w:szCs w:val="24"/>
         </w:rPr>
       </w:pPr>
+      <w:r>
+        <w:rPr>
+          <w:noProof/>
+        </w:rPr>
+        <w:lastRenderedPageBreak/>
+        <w:drawing>
+          <wp:inline distT="0" distB="0" distL="0" distR="0" wp14:anchorId="5E14B637" wp14:editId="47824649">
+            <wp:extent cx="4572000" cy="2743200"/>
+            <wp:effectExtent l="0" t="0" r="0" b="9525"/>
+            <wp:docPr id="1" name="Chart 1">
+              <a:extLst xmlns:a="http://schemas.openxmlformats.org/drawingml/2006/main">
+                <a:ext uri="{FF2B5EF4-FFF2-40B4-BE49-F238E27FC236}">
+                  <a16:creationId xmlns:a16="http://schemas.microsoft.com/office/drawing/2014/main" id="{597A2600-96FA-479C-928B-F475A08C2658}"/>
+                </a:ext>
+              </a:extLst>
+            </wp:docPr>
+            <wp:cNvGraphicFramePr/>
+            <a:graphic xmlns:a="http://schemas.openxmlformats.org/drawingml/2006/main">
+              <a:graphicData uri="http://schemas.openxmlformats.org/drawingml/2006/chart">
+                <c:chart xmlns:c="http://schemas.openxmlformats.org/drawingml/2006/chart" xmlns:r="http://schemas.openxmlformats.org/officeDocument/2006/relationships" r:id="rId5"/>
+              </a:graphicData>
+            </a:graphic>
+          </wp:inline>
+        </w:drawing>
+      </w:r>
+    </w:p>
+    <w:p>
+      <w:pPr>
+        <w:pStyle w:val="ListParagraph"/>
+        <w:autoSpaceDE w:val="0"/>
+        <w:autoSpaceDN w:val="0"/>
+        <w:adjustRightInd w:val="0"/>
+        <w:spacing w:after="0" w:line="240" w:lineRule="auto"/>
+        <w:ind w:left="1440"/>
+        <w:rPr>
+          <w:rFonts w:ascii="Times New Roman" w:hAnsi="Times New Roman" w:cs="Times New Roman"/>
+          <w:sz w:val="24"/>
+          <w:szCs w:val="24"/>
+        </w:rPr>
+      </w:pPr>
     </w:p>
     <w:p>
       <w:pPr>
@@ -2722,16 +2829,7 @@
           <w:sz w:val="24"/>
           <w:szCs w:val="24"/>
         </w:rPr>
-        <w:t xml:space="preserve">The </w:t>
-      </w:r>
-      <w:r>
-        <w:rPr>
-          <w:rFonts w:ascii="Times New Roman" w:hAnsi="Times New Roman" w:cs="Times New Roman"/>
-          <w:sz w:val="24"/>
-          <w:szCs w:val="24"/>
-        </w:rPr>
-        <w:lastRenderedPageBreak/>
-        <w:t xml:space="preserve">problem domain has a greater complexity, containing partial and suboptimal solutions, while the algorithm domains complexity is more fixed based on the selected approach. Some variations of the minimum cabs problem include other scheduling problems with limited resources and users that need deconfliction, as well as CPU scheduling, particularly on multicore systems. </w:t>
+        <w:t xml:space="preserve">The problem domain has a greater complexity, containing partial and suboptimal solutions, while the algorithm domains complexity is more fixed based on the selected approach. Some variations of the minimum cabs problem include other scheduling problems with limited resources and users that need deconfliction, as well as CPU scheduling, particularly on multicore systems. </w:t>
       </w:r>
     </w:p>
     <w:p>
@@ -2797,7 +2895,7 @@
         </w:rPr>
         <w:t xml:space="preserve">[1] </w:t>
       </w:r>
-      <w:hyperlink r:id="rId5" w:history="1">
+      <w:hyperlink r:id="rId6" w:history="1">
         <w:r>
           <w:rPr>
             <w:rStyle w:val="Hyperlink"/>
@@ -2831,7 +2929,7 @@
         </w:rPr>
         <w:t xml:space="preserve">[2] </w:t>
       </w:r>
-      <w:hyperlink r:id="rId6" w:history="1">
+      <w:hyperlink r:id="rId7" w:history="1">
         <w:r>
           <w:rPr>
             <w:rStyle w:val="Hyperlink"/>
@@ -2873,7 +2971,7 @@
         </w:rPr>
         <w:tab/>
       </w:r>
-      <w:hyperlink r:id="rId7" w:history="1">
+      <w:hyperlink r:id="rId8" w:history="1">
         <w:r>
           <w:rPr>
             <w:rStyle w:val="Hyperlink"/>
@@ -2907,7 +3005,7 @@
         </w:rPr>
         <w:t xml:space="preserve">[4] </w:t>
       </w:r>
-      <w:hyperlink r:id="rId8" w:history="1">
+      <w:hyperlink r:id="rId9" w:history="1">
         <w:r>
           <w:rPr>
             <w:rStyle w:val="Hyperlink"/>
@@ -3078,6 +3176,7 @@
           <w:sz w:val="24"/>
           <w:szCs w:val="24"/>
         </w:rPr>
+        <w:lastRenderedPageBreak/>
         <w:t>test1 = [(</w:t>
       </w:r>
       <w:r>
@@ -9248,15 +9347,6 @@
           <w:szCs w:val="24"/>
         </w:rPr>
         <w:br/>
-      </w:r>
-      <w:r>
-        <w:rPr>
-          <w:rFonts w:ascii="Times New Roman" w:eastAsia="Times New Roman" w:hAnsi="Times New Roman" w:cs="Times New Roman"/>
-          <w:color w:val="CC7832"/>
-          <w:sz w:val="24"/>
-          <w:szCs w:val="24"/>
-        </w:rPr>
-        <w:lastRenderedPageBreak/>
         <w:t xml:space="preserve">            break</w:t>
       </w:r>
       <w:r>
@@ -10068,6 +10158,15 @@
           <w:szCs w:val="24"/>
         </w:rPr>
         <w:br/>
+      </w:r>
+      <w:r>
+        <w:rPr>
+          <w:rFonts w:ascii="Times New Roman" w:eastAsia="Times New Roman" w:hAnsi="Times New Roman" w:cs="Times New Roman"/>
+          <w:color w:val="A9B7C6"/>
+          <w:sz w:val="24"/>
+          <w:szCs w:val="24"/>
+        </w:rPr>
+        <w:lastRenderedPageBreak/>
         <w:t xml:space="preserve">    </w:t>
       </w:r>
       <w:r>
@@ -11228,7 +11327,6 @@
           <w:sz w:val="24"/>
           <w:szCs w:val="24"/>
         </w:rPr>
-        <w:lastRenderedPageBreak/>
         <w:t xml:space="preserve">if </w:t>
       </w:r>
       <w:r>
@@ -12408,6 +12506,1023 @@
 </w:styles>
 </file>
 
+<file path=word/charts/chart1.xml><?xml version="1.0" encoding="utf-8"?>
+<c:chartSpace xmlns:c="http://schemas.openxmlformats.org/drawingml/2006/chart" xmlns:a="http://schemas.openxmlformats.org/drawingml/2006/main" xmlns:r="http://schemas.openxmlformats.org/officeDocument/2006/relationships" xmlns:c16r2="http://schemas.microsoft.com/office/drawing/2015/06/chart">
+  <c:date1904 val="0"/>
+  <c:lang val="en-US"/>
+  <c:roundedCorners val="0"/>
+  <mc:AlternateContent xmlns:mc="http://schemas.openxmlformats.org/markup-compatibility/2006">
+    <mc:Choice xmlns:c14="http://schemas.microsoft.com/office/drawing/2007/8/2/chart" Requires="c14">
+      <c14:style val="102"/>
+    </mc:Choice>
+    <mc:Fallback>
+      <c:style val="2"/>
+    </mc:Fallback>
+  </mc:AlternateContent>
+  <c:chart>
+    <c:title>
+      <c:tx>
+        <c:rich>
+          <a:bodyPr rot="0" spcFirstLastPara="1" vertOverflow="ellipsis" vert="horz" wrap="square" anchor="ctr" anchorCtr="1"/>
+          <a:lstStyle/>
+          <a:p>
+            <a:pPr>
+              <a:defRPr sz="1400" b="0" i="0" u="none" strike="noStrike" kern="1200" spc="0" baseline="0">
+                <a:solidFill>
+                  <a:schemeClr val="tx1">
+                    <a:lumMod val="65000"/>
+                    <a:lumOff val="35000"/>
+                  </a:schemeClr>
+                </a:solidFill>
+                <a:latin typeface="+mn-lt"/>
+                <a:ea typeface="+mn-ea"/>
+                <a:cs typeface="+mn-cs"/>
+              </a:defRPr>
+            </a:pPr>
+            <a:r>
+              <a:rPr lang="en-US"/>
+              <a:t>Greedy</a:t>
+            </a:r>
+            <a:r>
+              <a:rPr lang="en-US" baseline="0"/>
+              <a:t> Algorithm Analysis</a:t>
+            </a:r>
+            <a:endParaRPr lang="en-US"/>
+          </a:p>
+        </c:rich>
+      </c:tx>
+      <c:overlay val="0"/>
+      <c:spPr>
+        <a:noFill/>
+        <a:ln>
+          <a:noFill/>
+        </a:ln>
+        <a:effectLst/>
+      </c:spPr>
+      <c:txPr>
+        <a:bodyPr rot="0" spcFirstLastPara="1" vertOverflow="ellipsis" vert="horz" wrap="square" anchor="ctr" anchorCtr="1"/>
+        <a:lstStyle/>
+        <a:p>
+          <a:pPr>
+            <a:defRPr sz="1400" b="0" i="0" u="none" strike="noStrike" kern="1200" spc="0" baseline="0">
+              <a:solidFill>
+                <a:schemeClr val="tx1">
+                  <a:lumMod val="65000"/>
+                  <a:lumOff val="35000"/>
+                </a:schemeClr>
+              </a:solidFill>
+              <a:latin typeface="+mn-lt"/>
+              <a:ea typeface="+mn-ea"/>
+              <a:cs typeface="+mn-cs"/>
+            </a:defRPr>
+          </a:pPr>
+          <a:endParaRPr lang="en-US"/>
+        </a:p>
+      </c:txPr>
+    </c:title>
+    <c:autoTitleDeleted val="0"/>
+    <c:plotArea>
+      <c:layout/>
+      <c:scatterChart>
+        <c:scatterStyle val="lineMarker"/>
+        <c:varyColors val="0"/>
+        <c:ser>
+          <c:idx val="0"/>
+          <c:order val="0"/>
+          <c:tx>
+            <c:strRef>
+              <c:f>Sheet1!$B$1</c:f>
+              <c:strCache>
+                <c:ptCount val="1"/>
+                <c:pt idx="0">
+                  <c:v>Time</c:v>
+                </c:pt>
+              </c:strCache>
+            </c:strRef>
+          </c:tx>
+          <c:spPr>
+            <a:ln w="19050" cap="rnd">
+              <a:solidFill>
+                <a:schemeClr val="accent1"/>
+              </a:solidFill>
+              <a:round/>
+            </a:ln>
+            <a:effectLst/>
+          </c:spPr>
+          <c:marker>
+            <c:symbol val="circle"/>
+            <c:size val="5"/>
+            <c:spPr>
+              <a:solidFill>
+                <a:schemeClr val="accent1"/>
+              </a:solidFill>
+              <a:ln w="9525">
+                <a:solidFill>
+                  <a:schemeClr val="accent1"/>
+                </a:solidFill>
+              </a:ln>
+              <a:effectLst/>
+            </c:spPr>
+          </c:marker>
+          <c:xVal>
+            <c:numRef>
+              <c:f>Sheet1!$A$2:$A$4</c:f>
+              <c:numCache>
+                <c:formatCode>General</c:formatCode>
+                <c:ptCount val="3"/>
+                <c:pt idx="0">
+                  <c:v>5</c:v>
+                </c:pt>
+                <c:pt idx="1">
+                  <c:v>25</c:v>
+                </c:pt>
+                <c:pt idx="2">
+                  <c:v>50</c:v>
+                </c:pt>
+              </c:numCache>
+            </c:numRef>
+          </c:xVal>
+          <c:yVal>
+            <c:numRef>
+              <c:f>Sheet1!$B$2:$B$4</c:f>
+              <c:numCache>
+                <c:formatCode>General</c:formatCode>
+                <c:ptCount val="3"/>
+                <c:pt idx="0">
+                  <c:v>1.8289000000000001E-4</c:v>
+                </c:pt>
+                <c:pt idx="1">
+                  <c:v>1.907E-4</c:v>
+                </c:pt>
+                <c:pt idx="2">
+                  <c:v>2.3018999999999999E-4</c:v>
+                </c:pt>
+              </c:numCache>
+            </c:numRef>
+          </c:yVal>
+          <c:smooth val="0"/>
+          <c:extLst>
+            <c:ext xmlns:c16="http://schemas.microsoft.com/office/drawing/2014/chart" uri="{C3380CC4-5D6E-409C-BE32-E72D297353CC}">
+              <c16:uniqueId val="{00000000-F4CA-40D5-B4E4-B2683F94742D}"/>
+            </c:ext>
+          </c:extLst>
+        </c:ser>
+        <c:dLbls>
+          <c:showLegendKey val="0"/>
+          <c:showVal val="0"/>
+          <c:showCatName val="0"/>
+          <c:showSerName val="0"/>
+          <c:showPercent val="0"/>
+          <c:showBubbleSize val="0"/>
+        </c:dLbls>
+        <c:axId val="612738432"/>
+        <c:axId val="222389104"/>
+      </c:scatterChart>
+      <c:valAx>
+        <c:axId val="612738432"/>
+        <c:scaling>
+          <c:orientation val="minMax"/>
+        </c:scaling>
+        <c:delete val="0"/>
+        <c:axPos val="b"/>
+        <c:majorGridlines>
+          <c:spPr>
+            <a:ln w="9525" cap="flat" cmpd="sng" algn="ctr">
+              <a:solidFill>
+                <a:schemeClr val="tx1">
+                  <a:lumMod val="15000"/>
+                  <a:lumOff val="85000"/>
+                </a:schemeClr>
+              </a:solidFill>
+              <a:round/>
+            </a:ln>
+            <a:effectLst/>
+          </c:spPr>
+        </c:majorGridlines>
+        <c:title>
+          <c:tx>
+            <c:rich>
+              <a:bodyPr rot="0" spcFirstLastPara="1" vertOverflow="ellipsis" vert="horz" wrap="square" anchor="ctr" anchorCtr="1"/>
+              <a:lstStyle/>
+              <a:p>
+                <a:pPr>
+                  <a:defRPr sz="1000" b="0" i="0" u="none" strike="noStrike" kern="1200" baseline="0">
+                    <a:solidFill>
+                      <a:schemeClr val="tx1">
+                        <a:lumMod val="65000"/>
+                        <a:lumOff val="35000"/>
+                      </a:schemeClr>
+                    </a:solidFill>
+                    <a:latin typeface="+mn-lt"/>
+                    <a:ea typeface="+mn-ea"/>
+                    <a:cs typeface="+mn-cs"/>
+                  </a:defRPr>
+                </a:pPr>
+                <a:r>
+                  <a:rPr lang="en-US"/>
+                  <a:t>Input Size</a:t>
+                </a:r>
+              </a:p>
+            </c:rich>
+          </c:tx>
+          <c:overlay val="0"/>
+          <c:spPr>
+            <a:noFill/>
+            <a:ln>
+              <a:noFill/>
+            </a:ln>
+            <a:effectLst/>
+          </c:spPr>
+          <c:txPr>
+            <a:bodyPr rot="0" spcFirstLastPara="1" vertOverflow="ellipsis" vert="horz" wrap="square" anchor="ctr" anchorCtr="1"/>
+            <a:lstStyle/>
+            <a:p>
+              <a:pPr>
+                <a:defRPr sz="1000" b="0" i="0" u="none" strike="noStrike" kern="1200" baseline="0">
+                  <a:solidFill>
+                    <a:schemeClr val="tx1">
+                      <a:lumMod val="65000"/>
+                      <a:lumOff val="35000"/>
+                    </a:schemeClr>
+                  </a:solidFill>
+                  <a:latin typeface="+mn-lt"/>
+                  <a:ea typeface="+mn-ea"/>
+                  <a:cs typeface="+mn-cs"/>
+                </a:defRPr>
+              </a:pPr>
+              <a:endParaRPr lang="en-US"/>
+            </a:p>
+          </c:txPr>
+        </c:title>
+        <c:numFmt formatCode="General" sourceLinked="1"/>
+        <c:majorTickMark val="none"/>
+        <c:minorTickMark val="none"/>
+        <c:tickLblPos val="nextTo"/>
+        <c:spPr>
+          <a:noFill/>
+          <a:ln w="9525" cap="flat" cmpd="sng" algn="ctr">
+            <a:solidFill>
+              <a:schemeClr val="tx1">
+                <a:lumMod val="25000"/>
+                <a:lumOff val="75000"/>
+              </a:schemeClr>
+            </a:solidFill>
+            <a:round/>
+          </a:ln>
+          <a:effectLst/>
+        </c:spPr>
+        <c:txPr>
+          <a:bodyPr rot="-60000000" spcFirstLastPara="1" vertOverflow="ellipsis" vert="horz" wrap="square" anchor="ctr" anchorCtr="1"/>
+          <a:lstStyle/>
+          <a:p>
+            <a:pPr>
+              <a:defRPr sz="900" b="0" i="0" u="none" strike="noStrike" kern="1200" baseline="0">
+                <a:solidFill>
+                  <a:schemeClr val="tx1">
+                    <a:lumMod val="65000"/>
+                    <a:lumOff val="35000"/>
+                  </a:schemeClr>
+                </a:solidFill>
+                <a:latin typeface="+mn-lt"/>
+                <a:ea typeface="+mn-ea"/>
+                <a:cs typeface="+mn-cs"/>
+              </a:defRPr>
+            </a:pPr>
+            <a:endParaRPr lang="en-US"/>
+          </a:p>
+        </c:txPr>
+        <c:crossAx val="222389104"/>
+        <c:crosses val="autoZero"/>
+        <c:crossBetween val="midCat"/>
+      </c:valAx>
+      <c:valAx>
+        <c:axId val="222389104"/>
+        <c:scaling>
+          <c:orientation val="minMax"/>
+        </c:scaling>
+        <c:delete val="0"/>
+        <c:axPos val="l"/>
+        <c:majorGridlines>
+          <c:spPr>
+            <a:ln w="9525" cap="flat" cmpd="sng" algn="ctr">
+              <a:solidFill>
+                <a:schemeClr val="tx1">
+                  <a:lumMod val="15000"/>
+                  <a:lumOff val="85000"/>
+                </a:schemeClr>
+              </a:solidFill>
+              <a:round/>
+            </a:ln>
+            <a:effectLst/>
+          </c:spPr>
+        </c:majorGridlines>
+        <c:title>
+          <c:tx>
+            <c:rich>
+              <a:bodyPr rot="-5400000" spcFirstLastPara="1" vertOverflow="ellipsis" vert="horz" wrap="square" anchor="ctr" anchorCtr="1"/>
+              <a:lstStyle/>
+              <a:p>
+                <a:pPr>
+                  <a:defRPr sz="1000" b="0" i="0" u="none" strike="noStrike" kern="1200" baseline="0">
+                    <a:solidFill>
+                      <a:schemeClr val="tx1">
+                        <a:lumMod val="65000"/>
+                        <a:lumOff val="35000"/>
+                      </a:schemeClr>
+                    </a:solidFill>
+                    <a:latin typeface="+mn-lt"/>
+                    <a:ea typeface="+mn-ea"/>
+                    <a:cs typeface="+mn-cs"/>
+                  </a:defRPr>
+                </a:pPr>
+                <a:r>
+                  <a:rPr lang="en-US"/>
+                  <a:t>Execution</a:t>
+                </a:r>
+                <a:r>
+                  <a:rPr lang="en-US" baseline="0"/>
+                  <a:t> Time</a:t>
+                </a:r>
+                <a:endParaRPr lang="en-US"/>
+              </a:p>
+            </c:rich>
+          </c:tx>
+          <c:overlay val="0"/>
+          <c:spPr>
+            <a:noFill/>
+            <a:ln>
+              <a:noFill/>
+            </a:ln>
+            <a:effectLst/>
+          </c:spPr>
+          <c:txPr>
+            <a:bodyPr rot="-5400000" spcFirstLastPara="1" vertOverflow="ellipsis" vert="horz" wrap="square" anchor="ctr" anchorCtr="1"/>
+            <a:lstStyle/>
+            <a:p>
+              <a:pPr>
+                <a:defRPr sz="1000" b="0" i="0" u="none" strike="noStrike" kern="1200" baseline="0">
+                  <a:solidFill>
+                    <a:schemeClr val="tx1">
+                      <a:lumMod val="65000"/>
+                      <a:lumOff val="35000"/>
+                    </a:schemeClr>
+                  </a:solidFill>
+                  <a:latin typeface="+mn-lt"/>
+                  <a:ea typeface="+mn-ea"/>
+                  <a:cs typeface="+mn-cs"/>
+                </a:defRPr>
+              </a:pPr>
+              <a:endParaRPr lang="en-US"/>
+            </a:p>
+          </c:txPr>
+        </c:title>
+        <c:numFmt formatCode="General" sourceLinked="1"/>
+        <c:majorTickMark val="none"/>
+        <c:minorTickMark val="none"/>
+        <c:tickLblPos val="nextTo"/>
+        <c:spPr>
+          <a:noFill/>
+          <a:ln w="9525" cap="flat" cmpd="sng" algn="ctr">
+            <a:solidFill>
+              <a:schemeClr val="tx1">
+                <a:lumMod val="25000"/>
+                <a:lumOff val="75000"/>
+              </a:schemeClr>
+            </a:solidFill>
+            <a:round/>
+          </a:ln>
+          <a:effectLst/>
+        </c:spPr>
+        <c:txPr>
+          <a:bodyPr rot="-60000000" spcFirstLastPara="1" vertOverflow="ellipsis" vert="horz" wrap="square" anchor="ctr" anchorCtr="1"/>
+          <a:lstStyle/>
+          <a:p>
+            <a:pPr>
+              <a:defRPr sz="900" b="0" i="0" u="none" strike="noStrike" kern="1200" baseline="0">
+                <a:solidFill>
+                  <a:schemeClr val="tx1">
+                    <a:lumMod val="65000"/>
+                    <a:lumOff val="35000"/>
+                  </a:schemeClr>
+                </a:solidFill>
+                <a:latin typeface="+mn-lt"/>
+                <a:ea typeface="+mn-ea"/>
+                <a:cs typeface="+mn-cs"/>
+              </a:defRPr>
+            </a:pPr>
+            <a:endParaRPr lang="en-US"/>
+          </a:p>
+        </c:txPr>
+        <c:crossAx val="612738432"/>
+        <c:crosses val="autoZero"/>
+        <c:crossBetween val="midCat"/>
+      </c:valAx>
+      <c:spPr>
+        <a:noFill/>
+        <a:ln>
+          <a:noFill/>
+        </a:ln>
+        <a:effectLst/>
+      </c:spPr>
+    </c:plotArea>
+    <c:plotVisOnly val="1"/>
+    <c:dispBlanksAs val="gap"/>
+    <c:extLst>
+      <c:ext xmlns:c16r3="http://schemas.microsoft.com/office/drawing/2017/03/chart" uri="{56B9EC1D-385E-4148-901F-78D8002777C0}">
+        <c16r3:dataDisplayOptions16>
+          <c16r3:dispNaAsBlank val="1"/>
+        </c16r3:dataDisplayOptions16>
+      </c:ext>
+    </c:extLst>
+    <c:showDLblsOverMax val="0"/>
+  </c:chart>
+  <c:spPr>
+    <a:solidFill>
+      <a:schemeClr val="bg1"/>
+    </a:solidFill>
+    <a:ln w="9525" cap="flat" cmpd="sng" algn="ctr">
+      <a:solidFill>
+        <a:schemeClr val="tx1">
+          <a:lumMod val="15000"/>
+          <a:lumOff val="85000"/>
+        </a:schemeClr>
+      </a:solidFill>
+      <a:round/>
+    </a:ln>
+    <a:effectLst/>
+  </c:spPr>
+  <c:txPr>
+    <a:bodyPr/>
+    <a:lstStyle/>
+    <a:p>
+      <a:pPr>
+        <a:defRPr/>
+      </a:pPr>
+      <a:endParaRPr lang="en-US"/>
+    </a:p>
+  </c:txPr>
+  <c:externalData r:id="rId3">
+    <c:autoUpdate val="0"/>
+  </c:externalData>
+</c:chartSpace>
+</file>
+
+<file path=word/charts/colors1.xml><?xml version="1.0" encoding="utf-8"?>
+<cs:colorStyle xmlns:cs="http://schemas.microsoft.com/office/drawing/2012/chartStyle" xmlns:a="http://schemas.openxmlformats.org/drawingml/2006/main" meth="cycle" id="10">
+  <a:schemeClr val="accent1"/>
+  <a:schemeClr val="accent2"/>
+  <a:schemeClr val="accent3"/>
+  <a:schemeClr val="accent4"/>
+  <a:schemeClr val="accent5"/>
+  <a:schemeClr val="accent6"/>
+  <cs:variation/>
+  <cs:variation>
+    <a:lumMod val="60000"/>
+  </cs:variation>
+  <cs:variation>
+    <a:lumMod val="80000"/>
+    <a:lumOff val="20000"/>
+  </cs:variation>
+  <cs:variation>
+    <a:lumMod val="80000"/>
+  </cs:variation>
+  <cs:variation>
+    <a:lumMod val="60000"/>
+    <a:lumOff val="40000"/>
+  </cs:variation>
+  <cs:variation>
+    <a:lumMod val="50000"/>
+  </cs:variation>
+  <cs:variation>
+    <a:lumMod val="70000"/>
+    <a:lumOff val="30000"/>
+  </cs:variation>
+  <cs:variation>
+    <a:lumMod val="70000"/>
+  </cs:variation>
+  <cs:variation>
+    <a:lumMod val="50000"/>
+    <a:lumOff val="50000"/>
+  </cs:variation>
+</cs:colorStyle>
+</file>
+
+<file path=word/charts/style1.xml><?xml version="1.0" encoding="utf-8"?>
+<cs:chartStyle xmlns:cs="http://schemas.microsoft.com/office/drawing/2012/chartStyle" xmlns:a="http://schemas.openxmlformats.org/drawingml/2006/main" id="240">
+  <cs:axisTitle>
+    <cs:lnRef idx="0"/>
+    <cs:fillRef idx="0"/>
+    <cs:effectRef idx="0"/>
+    <cs:fontRef idx="minor">
+      <a:schemeClr val="tx1">
+        <a:lumMod val="65000"/>
+        <a:lumOff val="35000"/>
+      </a:schemeClr>
+    </cs:fontRef>
+    <cs:defRPr sz="1000" kern="1200"/>
+  </cs:axisTitle>
+  <cs:categoryAxis>
+    <cs:lnRef idx="0"/>
+    <cs:fillRef idx="0"/>
+    <cs:effectRef idx="0"/>
+    <cs:fontRef idx="minor">
+      <a:schemeClr val="tx1">
+        <a:lumMod val="65000"/>
+        <a:lumOff val="35000"/>
+      </a:schemeClr>
+    </cs:fontRef>
+    <cs:spPr>
+      <a:ln w="9525" cap="flat" cmpd="sng" algn="ctr">
+        <a:solidFill>
+          <a:schemeClr val="tx1">
+            <a:lumMod val="25000"/>
+            <a:lumOff val="75000"/>
+          </a:schemeClr>
+        </a:solidFill>
+        <a:round/>
+      </a:ln>
+    </cs:spPr>
+    <cs:defRPr sz="900" kern="1200"/>
+  </cs:categoryAxis>
+  <cs:chartArea mods="allowNoFillOverride allowNoLineOverride">
+    <cs:lnRef idx="0"/>
+    <cs:fillRef idx="0"/>
+    <cs:effectRef idx="0"/>
+    <cs:fontRef idx="minor">
+      <a:schemeClr val="tx1"/>
+    </cs:fontRef>
+    <cs:spPr>
+      <a:solidFill>
+        <a:schemeClr val="bg1"/>
+      </a:solidFill>
+      <a:ln w="9525" cap="flat" cmpd="sng" algn="ctr">
+        <a:solidFill>
+          <a:schemeClr val="tx1">
+            <a:lumMod val="15000"/>
+            <a:lumOff val="85000"/>
+          </a:schemeClr>
+        </a:solidFill>
+        <a:round/>
+      </a:ln>
+    </cs:spPr>
+    <cs:defRPr sz="1000" kern="1200"/>
+  </cs:chartArea>
+  <cs:dataLabel>
+    <cs:lnRef idx="0"/>
+    <cs:fillRef idx="0"/>
+    <cs:effectRef idx="0"/>
+    <cs:fontRef idx="minor">
+      <a:schemeClr val="tx1">
+        <a:lumMod val="75000"/>
+        <a:lumOff val="25000"/>
+      </a:schemeClr>
+    </cs:fontRef>
+    <cs:defRPr sz="900" kern="1200"/>
+  </cs:dataLabel>
+  <cs:dataLabelCallout>
+    <cs:lnRef idx="0"/>
+    <cs:fillRef idx="0"/>
+    <cs:effectRef idx="0"/>
+    <cs:fontRef idx="minor">
+      <a:schemeClr val="dk1">
+        <a:lumMod val="65000"/>
+        <a:lumOff val="35000"/>
+      </a:schemeClr>
+    </cs:fontRef>
+    <cs:spPr>
+      <a:solidFill>
+        <a:schemeClr val="lt1"/>
+      </a:solidFill>
+      <a:ln>
+        <a:solidFill>
+          <a:schemeClr val="dk1">
+            <a:lumMod val="25000"/>
+            <a:lumOff val="75000"/>
+          </a:schemeClr>
+        </a:solidFill>
+      </a:ln>
+    </cs:spPr>
+    <cs:defRPr sz="900" kern="1200"/>
+    <cs:bodyPr rot="0" spcFirstLastPara="1" vertOverflow="clip" horzOverflow="clip" vert="horz" wrap="square" lIns="36576" tIns="18288" rIns="36576" bIns="18288" anchor="ctr" anchorCtr="1">
+      <a:spAutoFit/>
+    </cs:bodyPr>
+  </cs:dataLabelCallout>
+  <cs:dataPoint>
+    <cs:lnRef idx="0"/>
+    <cs:fillRef idx="1">
+      <cs:styleClr val="auto"/>
+    </cs:fillRef>
+    <cs:effectRef idx="0"/>
+    <cs:fontRef idx="minor">
+      <a:schemeClr val="tx1"/>
+    </cs:fontRef>
+  </cs:dataPoint>
+  <cs:dataPoint3D>
+    <cs:lnRef idx="0"/>
+    <cs:fillRef idx="1">
+      <cs:styleClr val="auto"/>
+    </cs:fillRef>
+    <cs:effectRef idx="0"/>
+    <cs:fontRef idx="minor">
+      <a:schemeClr val="tx1"/>
+    </cs:fontRef>
+  </cs:dataPoint3D>
+  <cs:dataPointLine>
+    <cs:lnRef idx="0">
+      <cs:styleClr val="auto"/>
+    </cs:lnRef>
+    <cs:fillRef idx="1"/>
+    <cs:effectRef idx="0"/>
+    <cs:fontRef idx="minor">
+      <a:schemeClr val="tx1"/>
+    </cs:fontRef>
+    <cs:spPr>
+      <a:ln w="19050" cap="rnd">
+        <a:solidFill>
+          <a:schemeClr val="phClr"/>
+        </a:solidFill>
+        <a:round/>
+      </a:ln>
+    </cs:spPr>
+  </cs:dataPointLine>
+  <cs:dataPointMarker>
+    <cs:lnRef idx="0">
+      <cs:styleClr val="auto"/>
+    </cs:lnRef>
+    <cs:fillRef idx="1">
+      <cs:styleClr val="auto"/>
+    </cs:fillRef>
+    <cs:effectRef idx="0"/>
+    <cs:fontRef idx="minor">
+      <a:schemeClr val="tx1"/>
+    </cs:fontRef>
+    <cs:spPr>
+      <a:ln w="9525">
+        <a:solidFill>
+          <a:schemeClr val="phClr"/>
+        </a:solidFill>
+      </a:ln>
+    </cs:spPr>
+  </cs:dataPointMarker>
+  <cs:dataPointMarkerLayout symbol="circle" size="5"/>
+  <cs:dataPointWireframe>
+    <cs:lnRef idx="0">
+      <cs:styleClr val="auto"/>
+    </cs:lnRef>
+    <cs:fillRef idx="0"/>
+    <cs:effectRef idx="0"/>
+    <cs:fontRef idx="minor">
+      <a:schemeClr val="dk1"/>
+    </cs:fontRef>
+    <cs:spPr>
+      <a:ln w="9525" cap="rnd">
+        <a:solidFill>
+          <a:schemeClr val="phClr"/>
+        </a:solidFill>
+        <a:round/>
+      </a:ln>
+    </cs:spPr>
+  </cs:dataPointWireframe>
+  <cs:dataTable>
+    <cs:lnRef idx="0"/>
+    <cs:fillRef idx="0"/>
+    <cs:effectRef idx="0"/>
+    <cs:fontRef idx="minor">
+      <a:schemeClr val="tx1">
+        <a:lumMod val="65000"/>
+        <a:lumOff val="35000"/>
+      </a:schemeClr>
+    </cs:fontRef>
+    <cs:spPr>
+      <a:noFill/>
+      <a:ln w="9525" cap="flat" cmpd="sng" algn="ctr">
+        <a:solidFill>
+          <a:schemeClr val="tx1">
+            <a:lumMod val="15000"/>
+            <a:lumOff val="85000"/>
+          </a:schemeClr>
+        </a:solidFill>
+        <a:round/>
+      </a:ln>
+    </cs:spPr>
+    <cs:defRPr sz="900" kern="1200"/>
+  </cs:dataTable>
+  <cs:downBar>
+    <cs:lnRef idx="0"/>
+    <cs:fillRef idx="0"/>
+    <cs:effectRef idx="0"/>
+    <cs:fontRef idx="minor">
+      <a:schemeClr val="tx1"/>
+    </cs:fontRef>
+    <cs:spPr>
+      <a:solidFill>
+        <a:schemeClr val="dk1">
+          <a:lumMod val="75000"/>
+          <a:lumOff val="25000"/>
+        </a:schemeClr>
+      </a:solidFill>
+      <a:ln w="9525" cap="flat" cmpd="sng" algn="ctr">
+        <a:solidFill>
+          <a:schemeClr val="tx1">
+            <a:lumMod val="65000"/>
+            <a:lumOff val="35000"/>
+          </a:schemeClr>
+        </a:solidFill>
+        <a:round/>
+      </a:ln>
+    </cs:spPr>
+  </cs:downBar>
+  <cs:dropLine>
+    <cs:lnRef idx="0"/>
+    <cs:fillRef idx="0"/>
+    <cs:effectRef idx="0"/>
+    <cs:fontRef idx="minor">
+      <a:schemeClr val="tx1"/>
+    </cs:fontRef>
+    <cs:spPr>
+      <a:ln w="9525" cap="flat" cmpd="sng" algn="ctr">
+        <a:solidFill>
+          <a:schemeClr val="tx1">
+            <a:lumMod val="35000"/>
+            <a:lumOff val="65000"/>
+          </a:schemeClr>
+        </a:solidFill>
+        <a:round/>
+      </a:ln>
+    </cs:spPr>
+  </cs:dropLine>
+  <cs:errorBar>
+    <cs:lnRef idx="0"/>
+    <cs:fillRef idx="0"/>
+    <cs:effectRef idx="0"/>
+    <cs:fontRef idx="minor">
+      <a:schemeClr val="tx1"/>
+    </cs:fontRef>
+    <cs:spPr>
+      <a:ln w="9525" cap="flat" cmpd="sng" algn="ctr">
+        <a:solidFill>
+          <a:schemeClr val="tx1">
+            <a:lumMod val="65000"/>
+            <a:lumOff val="35000"/>
+          </a:schemeClr>
+        </a:solidFill>
+        <a:round/>
+      </a:ln>
+    </cs:spPr>
+  </cs:errorBar>
+  <cs:floor>
+    <cs:lnRef idx="0"/>
+    <cs:fillRef idx="0"/>
+    <cs:effectRef idx="0"/>
+    <cs:fontRef idx="minor">
+      <a:schemeClr val="tx1"/>
+    </cs:fontRef>
+    <cs:spPr>
+      <a:noFill/>
+      <a:ln>
+        <a:noFill/>
+      </a:ln>
+    </cs:spPr>
+  </cs:floor>
+  <cs:gridlineMajor>
+    <cs:lnRef idx="0"/>
+    <cs:fillRef idx="0"/>
+    <cs:effectRef idx="0"/>
+    <cs:fontRef idx="minor">
+      <a:schemeClr val="tx1"/>
+    </cs:fontRef>
+    <cs:spPr>
+      <a:ln w="9525" cap="flat" cmpd="sng" algn="ctr">
+        <a:solidFill>
+          <a:schemeClr val="tx1">
+            <a:lumMod val="15000"/>
+            <a:lumOff val="85000"/>
+          </a:schemeClr>
+        </a:solidFill>
+        <a:round/>
+      </a:ln>
+    </cs:spPr>
+  </cs:gridlineMajor>
+  <cs:gridlineMinor>
+    <cs:lnRef idx="0"/>
+    <cs:fillRef idx="0"/>
+    <cs:effectRef idx="0"/>
+    <cs:fontRef idx="minor">
+      <a:schemeClr val="tx1"/>
+    </cs:fontRef>
+    <cs:spPr>
+      <a:ln w="9525" cap="flat" cmpd="sng" algn="ctr">
+        <a:solidFill>
+          <a:schemeClr val="tx1">
+            <a:lumMod val="5000"/>
+            <a:lumOff val="95000"/>
+          </a:schemeClr>
+        </a:solidFill>
+        <a:round/>
+      </a:ln>
+    </cs:spPr>
+  </cs:gridlineMinor>
+  <cs:hiLoLine>
+    <cs:lnRef idx="0"/>
+    <cs:fillRef idx="0"/>
+    <cs:effectRef idx="0"/>
+    <cs:fontRef idx="minor">
+      <a:schemeClr val="tx1"/>
+    </cs:fontRef>
+    <cs:spPr>
+      <a:ln w="9525" cap="flat" cmpd="sng" algn="ctr">
+        <a:solidFill>
+          <a:schemeClr val="tx1">
+            <a:lumMod val="50000"/>
+            <a:lumOff val="50000"/>
+          </a:schemeClr>
+        </a:solidFill>
+        <a:round/>
+      </a:ln>
+    </cs:spPr>
+  </cs:hiLoLine>
+  <cs:leaderLine>
+    <cs:lnRef idx="0"/>
+    <cs:fillRef idx="0"/>
+    <cs:effectRef idx="0"/>
+    <cs:fontRef idx="minor">
+      <a:schemeClr val="tx1"/>
+    </cs:fontRef>
+    <cs:spPr>
+      <a:ln w="9525" cap="flat" cmpd="sng" algn="ctr">
+        <a:solidFill>
+          <a:schemeClr val="tx1">
+            <a:lumMod val="35000"/>
+            <a:lumOff val="65000"/>
+          </a:schemeClr>
+        </a:solidFill>
+        <a:round/>
+      </a:ln>
+    </cs:spPr>
+  </cs:leaderLine>
+  <cs:legend>
+    <cs:lnRef idx="0"/>
+    <cs:fillRef idx="0"/>
+    <cs:effectRef idx="0"/>
+    <cs:fontRef idx="minor">
+      <a:schemeClr val="tx1">
+        <a:lumMod val="65000"/>
+        <a:lumOff val="35000"/>
+      </a:schemeClr>
+    </cs:fontRef>
+    <cs:defRPr sz="900" kern="1200"/>
+  </cs:legend>
+  <cs:plotArea mods="allowNoFillOverride allowNoLineOverride">
+    <cs:lnRef idx="0"/>
+    <cs:fillRef idx="0"/>
+    <cs:effectRef idx="0"/>
+    <cs:fontRef idx="minor">
+      <a:schemeClr val="tx1"/>
+    </cs:fontRef>
+  </cs:plotArea>
+  <cs:plotArea3D mods="allowNoFillOverride allowNoLineOverride">
+    <cs:lnRef idx="0"/>
+    <cs:fillRef idx="0"/>
+    <cs:effectRef idx="0"/>
+    <cs:fontRef idx="minor">
+      <a:schemeClr val="tx1"/>
+    </cs:fontRef>
+  </cs:plotArea3D>
+  <cs:seriesAxis>
+    <cs:lnRef idx="0"/>
+    <cs:fillRef idx="0"/>
+    <cs:effectRef idx="0"/>
+    <cs:fontRef idx="minor">
+      <a:schemeClr val="tx1">
+        <a:lumMod val="65000"/>
+        <a:lumOff val="35000"/>
+      </a:schemeClr>
+    </cs:fontRef>
+    <cs:defRPr sz="900" kern="1200"/>
+  </cs:seriesAxis>
+  <cs:seriesLine>
+    <cs:lnRef idx="0"/>
+    <cs:fillRef idx="0"/>
+    <cs:effectRef idx="0"/>
+    <cs:fontRef idx="minor">
+      <a:schemeClr val="tx1"/>
+    </cs:fontRef>
+    <cs:spPr>
+      <a:ln w="9525" cap="flat" cmpd="sng" algn="ctr">
+        <a:solidFill>
+          <a:schemeClr val="tx1">
+            <a:lumMod val="35000"/>
+            <a:lumOff val="65000"/>
+          </a:schemeClr>
+        </a:solidFill>
+        <a:round/>
+      </a:ln>
+    </cs:spPr>
+  </cs:seriesLine>
+  <cs:title>
+    <cs:lnRef idx="0"/>
+    <cs:fillRef idx="0"/>
+    <cs:effectRef idx="0"/>
+    <cs:fontRef idx="minor">
+      <a:schemeClr val="tx1">
+        <a:lumMod val="65000"/>
+        <a:lumOff val="35000"/>
+      </a:schemeClr>
+    </cs:fontRef>
+    <cs:defRPr sz="1400" b="0" kern="1200" spc="0" baseline="0"/>
+  </cs:title>
+  <cs:trendline>
+    <cs:lnRef idx="0">
+      <cs:styleClr val="auto"/>
+    </cs:lnRef>
+    <cs:fillRef idx="0"/>
+    <cs:effectRef idx="0"/>
+    <cs:fontRef idx="minor">
+      <a:schemeClr val="tx1"/>
+    </cs:fontRef>
+    <cs:spPr>
+      <a:ln w="19050" cap="rnd">
+        <a:solidFill>
+          <a:schemeClr val="phClr"/>
+        </a:solidFill>
+        <a:prstDash val="sysDot"/>
+      </a:ln>
+    </cs:spPr>
+  </cs:trendline>
+  <cs:trendlineLabel>
+    <cs:lnRef idx="0"/>
+    <cs:fillRef idx="0"/>
+    <cs:effectRef idx="0"/>
+    <cs:fontRef idx="minor">
+      <a:schemeClr val="tx1">
+        <a:lumMod val="65000"/>
+        <a:lumOff val="35000"/>
+      </a:schemeClr>
+    </cs:fontRef>
+    <cs:defRPr sz="900" kern="1200"/>
+  </cs:trendlineLabel>
+  <cs:upBar>
+    <cs:lnRef idx="0"/>
+    <cs:fillRef idx="0"/>
+    <cs:effectRef idx="0"/>
+    <cs:fontRef idx="minor">
+      <a:schemeClr val="tx1"/>
+    </cs:fontRef>
+    <cs:spPr>
+      <a:solidFill>
+        <a:schemeClr val="lt1"/>
+      </a:solidFill>
+      <a:ln w="9525" cap="flat" cmpd="sng" algn="ctr">
+        <a:solidFill>
+          <a:schemeClr val="tx1">
+            <a:lumMod val="65000"/>
+            <a:lumOff val="35000"/>
+          </a:schemeClr>
+        </a:solidFill>
+        <a:round/>
+      </a:ln>
+    </cs:spPr>
+  </cs:upBar>
+  <cs:valueAxis>
+    <cs:lnRef idx="0"/>
+    <cs:fillRef idx="0"/>
+    <cs:effectRef idx="0"/>
+    <cs:fontRef idx="minor">
+      <a:schemeClr val="tx1">
+        <a:lumMod val="65000"/>
+        <a:lumOff val="35000"/>
+      </a:schemeClr>
+    </cs:fontRef>
+    <cs:spPr>
+      <a:ln w="9525" cap="flat" cmpd="sng" algn="ctr">
+        <a:solidFill>
+          <a:schemeClr val="tx1">
+            <a:lumMod val="25000"/>
+            <a:lumOff val="75000"/>
+          </a:schemeClr>
+        </a:solidFill>
+        <a:round/>
+      </a:ln>
+    </cs:spPr>
+    <cs:defRPr sz="900" kern="1200"/>
+  </cs:valueAxis>
+  <cs:wall>
+    <cs:lnRef idx="0"/>
+    <cs:fillRef idx="0"/>
+    <cs:effectRef idx="0"/>
+    <cs:fontRef idx="minor">
+      <a:schemeClr val="tx1"/>
+    </cs:fontRef>
+    <cs:spPr>
+      <a:noFill/>
+      <a:ln>
+        <a:noFill/>
+      </a:ln>
+    </cs:spPr>
+  </cs:wall>
+</cs:chartStyle>
+</file>
+
 <file path=word/theme/theme1.xml><?xml version="1.0" encoding="utf-8"?>
 <a:theme xmlns:a="http://schemas.openxmlformats.org/drawingml/2006/main" name="Office Theme">
   <a:themeElements>

</xml_diff>